<commit_message>
feat(rootme): add write up;
</commit_message>
<xml_diff>
--- a/TryHackMe/rootme/t4mie/writeup.docx
+++ b/TryHackMe/rootme/t4mie/writeup.docx
@@ -19,7 +19,6 @@
     </w:p>
     <w:p>
       <w:pPr>
-        <w:jc w:val="center"/>
         <w:rPr>
           <w:rFonts w:ascii="Arial" w:cs="Arial" w:eastAsia="Arial" w:hAnsi="Arial"/>
           <w:sz w:val="24"/>
@@ -34,14 +33,14 @@
         </w:rPr>
         <w:drawing>
           <wp:inline distB="0" distT="0" distL="0" distR="0">
-            <wp:extent cx="5400040" cy="2136140"/>
+            <wp:extent cx="5399730" cy="2171700"/>
             <wp:effectExtent b="0" l="0" r="0" t="0"/>
-            <wp:docPr descr="Uma imagem contendo Logotipo&#10;&#10;Descrição gerada automaticamente" id="10" name="image1.png"/>
+            <wp:docPr descr="Logotipo&#10;&#10;Descrição gerada automaticamente com confiança baixa" id="5" name="image2.png"/>
             <a:graphic>
               <a:graphicData uri="http://schemas.openxmlformats.org/drawingml/2006/picture">
                 <pic:pic>
                   <pic:nvPicPr>
-                    <pic:cNvPr descr="Uma imagem contendo Logotipo&#10;&#10;Descrição gerada automaticamente" id="0" name="image1.png"/>
+                    <pic:cNvPr descr="Logotipo&#10;&#10;Descrição gerada automaticamente com confiança baixa" id="0" name="image2.png"/>
                     <pic:cNvPicPr preferRelativeResize="0"/>
                   </pic:nvPicPr>
                   <pic:blipFill>
@@ -54,7 +53,7 @@
                   <pic:spPr>
                     <a:xfrm>
                       <a:off x="0" y="0"/>
-                      <a:ext cx="5400040" cy="2136140"/>
+                      <a:ext cx="5399730" cy="2171700"/>
                     </a:xfrm>
                     <a:prstGeom prst="rect"/>
                     <a:ln/>
@@ -1198,7 +1197,7 @@
     </w:p>
     <w:sdt>
       <w:sdtPr>
-        <w:id w:val="-1727696040"/>
+        <w:id w:val="-1361407598"/>
         <w:docPartObj>
           <w:docPartGallery w:val="Table of Contents"/>
           <w:docPartUnique w:val="1"/>
@@ -2416,12 +2415,12 @@
           <wp:inline distB="114300" distT="114300" distL="114300" distR="114300">
             <wp:extent cx="5399730" cy="2628900"/>
             <wp:effectExtent b="0" l="0" r="0" t="0"/>
-            <wp:docPr id="13" name="image11.png"/>
+            <wp:docPr id="14" name="image7.png"/>
             <a:graphic>
               <a:graphicData uri="http://schemas.openxmlformats.org/drawingml/2006/picture">
                 <pic:pic>
                   <pic:nvPicPr>
-                    <pic:cNvPr id="0" name="image11.png"/>
+                    <pic:cNvPr id="0" name="image7.png"/>
                     <pic:cNvPicPr preferRelativeResize="0"/>
                   </pic:nvPicPr>
                   <pic:blipFill>
@@ -2683,12 +2682,12 @@
           <wp:inline distB="114300" distT="114300" distL="114300" distR="114300">
             <wp:extent cx="5399730" cy="1714500"/>
             <wp:effectExtent b="0" l="0" r="0" t="0"/>
-            <wp:docPr id="4" name="image7.png"/>
+            <wp:docPr id="10" name="image6.png"/>
             <a:graphic>
               <a:graphicData uri="http://schemas.openxmlformats.org/drawingml/2006/picture">
                 <pic:pic>
                   <pic:nvPicPr>
-                    <pic:cNvPr id="0" name="image7.png"/>
+                    <pic:cNvPr id="0" name="image6.png"/>
                     <pic:cNvPicPr preferRelativeResize="0"/>
                   </pic:nvPicPr>
                   <pic:blipFill>
@@ -2754,12 +2753,12 @@
           <wp:inline distB="114300" distT="114300" distL="114300" distR="114300">
             <wp:extent cx="3563303" cy="4887430"/>
             <wp:effectExtent b="0" l="0" r="0" t="0"/>
-            <wp:docPr id="5" name="image14.png"/>
+            <wp:docPr id="11" name="image11.png"/>
             <a:graphic>
               <a:graphicData uri="http://schemas.openxmlformats.org/drawingml/2006/picture">
                 <pic:pic>
                   <pic:nvPicPr>
-                    <pic:cNvPr id="0" name="image14.png"/>
+                    <pic:cNvPr id="0" name="image11.png"/>
                     <pic:cNvPicPr preferRelativeResize="0"/>
                   </pic:nvPicPr>
                   <pic:blipFill>
@@ -2944,12 +2943,12 @@
           <wp:inline distB="114300" distT="114300" distL="114300" distR="114300">
             <wp:extent cx="4439222" cy="1510569"/>
             <wp:effectExtent b="0" l="0" r="0" t="0"/>
-            <wp:docPr id="9" name="image9.png"/>
+            <wp:docPr id="6" name="image1.png"/>
             <a:graphic>
               <a:graphicData uri="http://schemas.openxmlformats.org/drawingml/2006/picture">
                 <pic:pic>
                   <pic:nvPicPr>
-                    <pic:cNvPr id="0" name="image9.png"/>
+                    <pic:cNvPr id="0" name="image1.png"/>
                     <pic:cNvPicPr preferRelativeResize="0"/>
                   </pic:nvPicPr>
                   <pic:blipFill>
@@ -3231,12 +3230,12 @@
           <wp:inline distB="114300" distT="114300" distL="114300" distR="114300">
             <wp:extent cx="2352675" cy="647700"/>
             <wp:effectExtent b="0" l="0" r="0" t="0"/>
-            <wp:docPr id="7" name="image5.png"/>
+            <wp:docPr id="3" name="image13.png"/>
             <a:graphic>
               <a:graphicData uri="http://schemas.openxmlformats.org/drawingml/2006/picture">
                 <pic:pic>
                   <pic:nvPicPr>
-                    <pic:cNvPr id="0" name="image5.png"/>
+                    <pic:cNvPr id="0" name="image13.png"/>
                     <pic:cNvPicPr preferRelativeResize="0"/>
                   </pic:nvPicPr>
                   <pic:blipFill>
@@ -3302,12 +3301,12 @@
           <wp:inline distB="114300" distT="114300" distL="114300" distR="114300">
             <wp:extent cx="3438525" cy="2376120"/>
             <wp:effectExtent b="0" l="0" r="0" t="0"/>
-            <wp:docPr id="12" name="image15.png"/>
+            <wp:docPr id="9" name="image4.png"/>
             <a:graphic>
               <a:graphicData uri="http://schemas.openxmlformats.org/drawingml/2006/picture">
                 <pic:pic>
                   <pic:nvPicPr>
-                    <pic:cNvPr id="0" name="image15.png"/>
+                    <pic:cNvPr id="0" name="image4.png"/>
                     <pic:cNvPicPr preferRelativeResize="0"/>
                   </pic:nvPicPr>
                   <pic:blipFill>
@@ -3469,12 +3468,12 @@
           <wp:inline distB="114300" distT="114300" distL="114300" distR="114300">
             <wp:extent cx="4963478" cy="2264587"/>
             <wp:effectExtent b="0" l="0" r="0" t="0"/>
-            <wp:docPr id="3" name="image12.png"/>
+            <wp:docPr id="7" name="image5.png"/>
             <a:graphic>
               <a:graphicData uri="http://schemas.openxmlformats.org/drawingml/2006/picture">
                 <pic:pic>
                   <pic:nvPicPr>
-                    <pic:cNvPr id="0" name="image12.png"/>
+                    <pic:cNvPr id="0" name="image5.png"/>
                     <pic:cNvPicPr preferRelativeResize="0"/>
                   </pic:nvPicPr>
                   <pic:blipFill>
@@ -3558,12 +3557,12 @@
           <wp:inline distB="114300" distT="114300" distL="114300" distR="114300">
             <wp:extent cx="3029903" cy="3502095"/>
             <wp:effectExtent b="0" l="0" r="0" t="0"/>
-            <wp:docPr id="11" name="image8.png"/>
+            <wp:docPr id="8" name="image3.png"/>
             <a:graphic>
               <a:graphicData uri="http://schemas.openxmlformats.org/drawingml/2006/picture">
                 <pic:pic>
                   <pic:nvPicPr>
-                    <pic:cNvPr id="0" name="image8.png"/>
+                    <pic:cNvPr id="0" name="image3.png"/>
                     <pic:cNvPicPr preferRelativeResize="0"/>
                   </pic:nvPicPr>
                   <pic:blipFill>
@@ -3647,12 +3646,12 @@
           <wp:inline distB="114300" distT="114300" distL="114300" distR="114300">
             <wp:extent cx="5399730" cy="1003300"/>
             <wp:effectExtent b="0" l="0" r="0" t="0"/>
-            <wp:docPr id="6" name="image16.png"/>
+            <wp:docPr id="12" name="image14.png"/>
             <a:graphic>
               <a:graphicData uri="http://schemas.openxmlformats.org/drawingml/2006/picture">
                 <pic:pic>
                   <pic:nvPicPr>
-                    <pic:cNvPr id="0" name="image16.png"/>
+                    <pic:cNvPr id="0" name="image14.png"/>
                     <pic:cNvPicPr preferRelativeResize="0"/>
                   </pic:nvPicPr>
                   <pic:blipFill>
@@ -3775,12 +3774,12 @@
           <wp:inline distB="114300" distT="114300" distL="114300" distR="114300">
             <wp:extent cx="1200150" cy="171450"/>
             <wp:effectExtent b="0" l="0" r="0" t="0"/>
-            <wp:docPr id="1" name="image2.png"/>
+            <wp:docPr id="1" name="image9.png"/>
             <a:graphic>
               <a:graphicData uri="http://schemas.openxmlformats.org/drawingml/2006/picture">
                 <pic:pic>
                   <pic:nvPicPr>
-                    <pic:cNvPr id="0" name="image2.png"/>
+                    <pic:cNvPr id="0" name="image9.png"/>
                     <pic:cNvPicPr preferRelativeResize="0"/>
                   </pic:nvPicPr>
                   <pic:blipFill>
@@ -4201,12 +4200,12 @@
           <wp:inline distB="114300" distT="114300" distL="114300" distR="114300">
             <wp:extent cx="4295775" cy="1845253"/>
             <wp:effectExtent b="0" l="0" r="0" t="0"/>
-            <wp:docPr id="16" name="image6.png"/>
+            <wp:docPr id="15" name="image12.png"/>
             <a:graphic>
               <a:graphicData uri="http://schemas.openxmlformats.org/drawingml/2006/picture">
                 <pic:pic>
                   <pic:nvPicPr>
-                    <pic:cNvPr id="0" name="image6.png"/>
+                    <pic:cNvPr id="0" name="image12.png"/>
                     <pic:cNvPicPr preferRelativeResize="0"/>
                   </pic:nvPicPr>
                   <pic:blipFill>
@@ -4435,12 +4434,12 @@
           <wp:inline distB="114300" distT="114300" distL="114300" distR="114300">
             <wp:extent cx="5399730" cy="1816100"/>
             <wp:effectExtent b="0" l="0" r="0" t="0"/>
-            <wp:docPr id="17" name="image3.png"/>
+            <wp:docPr id="16" name="image15.png"/>
             <a:graphic>
               <a:graphicData uri="http://schemas.openxmlformats.org/drawingml/2006/picture">
                 <pic:pic>
                   <pic:nvPicPr>
-                    <pic:cNvPr id="0" name="image3.png"/>
+                    <pic:cNvPr id="0" name="image15.png"/>
                     <pic:cNvPicPr preferRelativeResize="0"/>
                   </pic:nvPicPr>
                   <pic:blipFill>
@@ -4489,12 +4488,12 @@
           <wp:inline distB="114300" distT="114300" distL="114300" distR="114300">
             <wp:extent cx="5399730" cy="546100"/>
             <wp:effectExtent b="0" l="0" r="0" t="0"/>
-            <wp:docPr id="2" name="image4.png"/>
+            <wp:docPr id="2" name="image10.png"/>
             <a:graphic>
               <a:graphicData uri="http://schemas.openxmlformats.org/drawingml/2006/picture">
                 <pic:pic>
                   <pic:nvPicPr>
-                    <pic:cNvPr id="0" name="image4.png"/>
+                    <pic:cNvPr id="0" name="image10.png"/>
                     <pic:cNvPicPr preferRelativeResize="0"/>
                   </pic:nvPicPr>
                   <pic:blipFill>
@@ -4543,12 +4542,12 @@
           <wp:inline distB="114300" distT="114300" distL="114300" distR="114300">
             <wp:extent cx="2705100" cy="942975"/>
             <wp:effectExtent b="0" l="0" r="0" t="0"/>
-            <wp:docPr id="8" name="image17.png"/>
+            <wp:docPr id="4" name="image8.png"/>
             <a:graphic>
               <a:graphicData uri="http://schemas.openxmlformats.org/drawingml/2006/picture">
                 <pic:pic>
                   <pic:nvPicPr>
-                    <pic:cNvPr id="0" name="image17.png"/>
+                    <pic:cNvPr id="0" name="image8.png"/>
                     <pic:cNvPicPr preferRelativeResize="0"/>
                   </pic:nvPicPr>
                   <pic:blipFill>
@@ -4860,20 +4859,20 @@
         <wp:anchor allowOverlap="1" behindDoc="0" distB="0" distT="0" distL="114300" distR="114300" hidden="0" layoutInCell="1" locked="0" relativeHeight="0" simplePos="0">
           <wp:simplePos x="0" y="0"/>
           <wp:positionH relativeFrom="column">
-            <wp:posOffset>-1476373</wp:posOffset>
+            <wp:posOffset>5248275</wp:posOffset>
           </wp:positionH>
           <wp:positionV relativeFrom="paragraph">
-            <wp:posOffset>-447672</wp:posOffset>
+            <wp:posOffset>-257174</wp:posOffset>
           </wp:positionV>
-          <wp:extent cx="10943540" cy="542954"/>
+          <wp:extent cx="875030" cy="351790"/>
           <wp:effectExtent b="0" l="0" r="0" t="0"/>
           <wp:wrapNone/>
-          <wp:docPr id="15" name="image13.png"/>
+          <wp:docPr id="13" name="image2.png"/>
           <a:graphic>
             <a:graphicData uri="http://schemas.openxmlformats.org/drawingml/2006/picture">
               <pic:pic>
                 <pic:nvPicPr>
-                  <pic:cNvPr id="0" name="image13.png"/>
+                  <pic:cNvPr id="0" name="image2.png"/>
                   <pic:cNvPicPr preferRelativeResize="0"/>
                 </pic:nvPicPr>
                 <pic:blipFill>
@@ -4886,49 +4885,7 @@
                 <pic:spPr>
                   <a:xfrm>
                     <a:off x="0" y="0"/>
-                    <a:ext cx="10943540" cy="542954"/>
-                  </a:xfrm>
-                  <a:prstGeom prst="rect"/>
-                  <a:ln/>
-                </pic:spPr>
-              </pic:pic>
-            </a:graphicData>
-          </a:graphic>
-        </wp:anchor>
-      </w:drawing>
-    </w:r>
-    <w:r>
-      <w:drawing>
-        <wp:anchor allowOverlap="1" behindDoc="0" distB="0" distT="0" distL="114300" distR="114300" hidden="0" layoutInCell="1" locked="0" relativeHeight="0" simplePos="0">
-          <wp:simplePos x="0" y="0"/>
-          <wp:positionH relativeFrom="column">
-            <wp:posOffset>5343525</wp:posOffset>
-          </wp:positionH>
-          <wp:positionV relativeFrom="paragraph">
-            <wp:posOffset>-352423</wp:posOffset>
-          </wp:positionV>
-          <wp:extent cx="912915" cy="351790"/>
-          <wp:effectExtent b="0" l="0" r="0" t="0"/>
-          <wp:wrapNone/>
-          <wp:docPr descr="Texto&#10;&#10;Descrição gerada automaticamente com confiança baixa" id="14" name="image10.png"/>
-          <a:graphic>
-            <a:graphicData uri="http://schemas.openxmlformats.org/drawingml/2006/picture">
-              <pic:pic>
-                <pic:nvPicPr>
-                  <pic:cNvPr descr="Texto&#10;&#10;Descrição gerada automaticamente com confiança baixa" id="0" name="image10.png"/>
-                  <pic:cNvPicPr preferRelativeResize="0"/>
-                </pic:nvPicPr>
-                <pic:blipFill>
-                  <a:blip r:embed="rId2"/>
-                  <a:srcRect b="0" l="0" r="0" t="0"/>
-                  <a:stretch>
-                    <a:fillRect/>
-                  </a:stretch>
-                </pic:blipFill>
-                <pic:spPr>
-                  <a:xfrm>
-                    <a:off x="0" y="0"/>
-                    <a:ext cx="912915" cy="351790"/>
+                    <a:ext cx="875030" cy="351790"/>
                   </a:xfrm>
                   <a:prstGeom prst="rect"/>
                   <a:ln/>

</xml_diff>